<commit_message>
Updated Edema.py code, added bootstrapping values & results from full set
</commit_message>
<xml_diff>
--- a/DailyNotes.docx
+++ b/DailyNotes.docx
@@ -27,7 +27,7 @@
       <w:r>
         <w:t xml:space="preserve"> clean, </w:t>
       </w:r>
-      <w:hyperlink r:id="rId5" w:history="1">
+      <w:hyperlink r:id="rId5" w:anchor="loc=stash" w:history="1">
         <w:r>
           <w:rPr>
             <w:rStyle w:val="Hyperlink"/>
@@ -61,9 +61,200 @@
       </w:r>
     </w:p>
     <w:p>
+      <w:r>
+        <w:t>7.11.14</w:t>
+      </w:r>
+    </w:p>
+    <w:p>
+      <w:r>
+        <w:t>-Found v2 of drug file to edit (looks like designations may be built in already)</w:t>
+      </w:r>
+    </w:p>
+    <w:p>
+      <w:r>
+        <w:t>-Cleaned up code some—need to review logic behind the looping</w:t>
+      </w:r>
+      <w:r>
+        <w:t xml:space="preserve"> (maybe make flow chart?)</w:t>
+      </w:r>
+    </w:p>
+    <w:p>
+      <w:r>
+        <w:tab/>
+        <w:t xml:space="preserve">-reran &amp; double-checked I hadn’t changed the code somehow </w:t>
+      </w:r>
+    </w:p>
+    <w:p>
+      <w:r>
+        <w:t>-Ask John about swelling clause (when run random, looks like ~30 ds that include swelling, so hand-scoring possible)</w:t>
+      </w:r>
+    </w:p>
+    <w:p>
+      <w:r>
+        <w:t xml:space="preserve">-Ask </w:t>
+      </w:r>
+      <w:proofErr w:type="spellStart"/>
+      <w:r>
+        <w:t>Mornin</w:t>
+      </w:r>
+      <w:proofErr w:type="spellEnd"/>
+      <w:r>
+        <w:t xml:space="preserve"> about </w:t>
+      </w:r>
+      <w:proofErr w:type="spellStart"/>
+      <w:r>
+        <w:t>unadj</w:t>
+      </w:r>
+      <w:proofErr w:type="spellEnd"/>
+      <w:r>
+        <w:t xml:space="preserve"> study how-to</w:t>
+      </w:r>
       <w:bookmarkStart w:id="0" w:name="_GoBack"/>
       <w:bookmarkEnd w:id="0"/>
     </w:p>
+    <w:p>
+      <w:r>
+        <w:tab/>
+        <w:t>-</w:t>
+      </w:r>
+      <w:r>
+        <w:t>Table 1: Peripheral edema (Y vs N, P value = columns)</w:t>
+      </w:r>
+    </w:p>
+    <w:p>
+      <w:r>
+        <w:tab/>
+        <w:t xml:space="preserve">-each row is age, gender (f), saps-I, sofa, </w:t>
+      </w:r>
+      <w:proofErr w:type="spellStart"/>
+      <w:r>
+        <w:t>elixhauser</w:t>
+      </w:r>
+      <w:proofErr w:type="spellEnd"/>
+      <w:r>
+        <w:t xml:space="preserve">, </w:t>
+      </w:r>
+      <w:proofErr w:type="spellStart"/>
+      <w:r>
+        <w:t>pulm</w:t>
+      </w:r>
+      <w:proofErr w:type="spellEnd"/>
+      <w:r>
+        <w:t xml:space="preserve"> edema, service unit, mv, vasopressor, 28 day mortality</w:t>
+      </w:r>
+    </w:p>
+    <w:p>
+      <w:r>
+        <w:tab/>
+        <w:t>-Categorical variables = fisher’s exact (vs inexact chi</w:t>
+      </w:r>
+      <w:r>
+        <w:rPr>
+          <w:vertAlign w:val="superscript"/>
+        </w:rPr>
+        <w:t>2</w:t>
+      </w:r>
+      <w:r>
+        <w:t>)</w:t>
+      </w:r>
+    </w:p>
+    <w:p>
+      <w:r>
+        <w:tab/>
+        <w:t xml:space="preserve">-Continuous variables= </w:t>
+      </w:r>
+      <w:proofErr w:type="spellStart"/>
+      <w:r>
+        <w:t>ranksum</w:t>
+      </w:r>
+      <w:proofErr w:type="spellEnd"/>
+      <w:r>
+        <w:t xml:space="preserve"> test (nonparametric equivalent t-test)—also test for normality (but v unlikely to see any normal </w:t>
+      </w:r>
+      <w:proofErr w:type="spellStart"/>
+      <w:r>
+        <w:t>dist</w:t>
+      </w:r>
+      <w:proofErr w:type="spellEnd"/>
+      <w:r>
+        <w:t xml:space="preserve"> here)</w:t>
+      </w:r>
+    </w:p>
+    <w:p>
+      <w:r>
+        <w:t xml:space="preserve">-Check to see if norm, look at </w:t>
+      </w:r>
+      <w:proofErr w:type="spellStart"/>
+      <w:r>
+        <w:t>st</w:t>
+      </w:r>
+      <w:proofErr w:type="spellEnd"/>
+      <w:r>
+        <w:t xml:space="preserve"> </w:t>
+      </w:r>
+      <w:proofErr w:type="spellStart"/>
+      <w:r>
+        <w:t>dev</w:t>
+      </w:r>
+      <w:proofErr w:type="spellEnd"/>
+      <w:r>
+        <w:t xml:space="preserve"> + mean vs IQR + med</w:t>
+      </w:r>
+      <w:r>
+        <w:t xml:space="preserve"> for bootstrapping samples</w:t>
+      </w:r>
+    </w:p>
+    <w:p>
+      <w:r>
+        <w:t>-Ra</w:t>
+      </w:r>
+      <w:r>
+        <w:t>n on ful</w:t>
+      </w:r>
+      <w:r>
+        <w:t>l set &amp; calculate some numbers (</w:t>
+      </w:r>
+      <w:r>
+        <w:t xml:space="preserve">maybe make </w:t>
+      </w:r>
+      <w:proofErr w:type="spellStart"/>
+      <w:proofErr w:type="gramStart"/>
+      <w:r>
+        <w:t>venn</w:t>
+      </w:r>
+      <w:proofErr w:type="spellEnd"/>
+      <w:proofErr w:type="gramEnd"/>
+      <w:r>
+        <w:t xml:space="preserve"> diagram for peripheral/pulmonary/unclear</w:t>
+      </w:r>
+      <w:r>
+        <w:t>?)</w:t>
+      </w:r>
+    </w:p>
+    <w:p>
+      <w:r>
+        <w:tab/>
+        <w:t xml:space="preserve">-Could look at </w:t>
+      </w:r>
+      <w:proofErr w:type="spellStart"/>
+      <w:r>
+        <w:t>IDnums</w:t>
+      </w:r>
+      <w:proofErr w:type="spellEnd"/>
+      <w:r>
+        <w:t xml:space="preserve"> of those in each section and work out some random sampling method? </w:t>
+      </w:r>
+      <w:proofErr w:type="gramStart"/>
+      <w:r>
+        <w:t>Meh.</w:t>
+      </w:r>
+      <w:proofErr w:type="gramEnd"/>
+    </w:p>
+    <w:p/>
+    <w:p/>
+    <w:p/>
+    <w:p/>
+    <w:p/>
     <w:sectPr>
       <w:pgSz w:w="12240" w:h="15840"/>
       <w:pgMar w:top="1440" w:right="1440" w:bottom="1440" w:left="1440" w:header="720" w:footer="720" w:gutter="0"/>

</xml_diff>

<commit_message>
Updated daily notes and Table 1, still missing info
</commit_message>
<xml_diff>
--- a/DailyNotes.docx
+++ b/DailyNotes.docx
@@ -109,8 +109,6 @@
       <w:r>
         <w:t xml:space="preserve"> study how-to</w:t>
       </w:r>
-      <w:bookmarkStart w:id="0" w:name="_GoBack"/>
-      <w:bookmarkEnd w:id="0"/>
     </w:p>
     <w:p>
       <w:r>
@@ -249,6 +247,77 @@
         <w:t>Meh.</w:t>
       </w:r>
       <w:proofErr w:type="gramEnd"/>
+    </w:p>
+    <w:p/>
+    <w:p>
+      <w:r>
+        <w:t>7.16.14</w:t>
+      </w:r>
+    </w:p>
+    <w:p>
+      <w:r>
+        <w:t>-Using SAS JMP for analysis (awesome software!)</w:t>
+      </w:r>
+    </w:p>
+    <w:p>
+      <w:r>
+        <w:t>-Removed neonates</w:t>
+      </w:r>
+    </w:p>
+    <w:p>
+      <w:r>
+        <w:lastRenderedPageBreak/>
+        <w:t xml:space="preserve">-Ran analyses on variables already there—need to </w:t>
+      </w:r>
+      <w:proofErr w:type="spellStart"/>
+      <w:r>
+        <w:t>repull</w:t>
+      </w:r>
+      <w:proofErr w:type="spellEnd"/>
+      <w:r>
+        <w:t xml:space="preserve"> data with SOFA stuff since that’s not on </w:t>
+      </w:r>
+      <w:proofErr w:type="spellStart"/>
+      <w:r>
+        <w:t>Joon’s</w:t>
+      </w:r>
+      <w:proofErr w:type="spellEnd"/>
+      <w:r>
+        <w:t xml:space="preserve"> analysis</w:t>
+      </w:r>
+    </w:p>
+    <w:p>
+      <w:r>
+        <w:t>-Started table 1</w:t>
+      </w:r>
+    </w:p>
+    <w:p>
+      <w:r>
+        <w:t xml:space="preserve">-Need to work on getting 28 day mortality and </w:t>
+      </w:r>
+      <w:proofErr w:type="spellStart"/>
+      <w:r>
+        <w:t>elixhauser</w:t>
+      </w:r>
+      <w:proofErr w:type="spellEnd"/>
+      <w:r>
+        <w:t xml:space="preserve"> based on 28 day mortality for this set</w:t>
+      </w:r>
+    </w:p>
+    <w:p>
+      <w:r>
+        <w:t xml:space="preserve">-for future: look at extracting NLP regex from </w:t>
+      </w:r>
+      <w:proofErr w:type="spellStart"/>
+      <w:r>
+        <w:t>dsparse</w:t>
+      </w:r>
+      <w:proofErr w:type="spellEnd"/>
+      <w:r>
+        <w:t xml:space="preserve"> and putting into separate container file that the code accesses to make it more modular and RFC</w:t>
+      </w:r>
+      <w:bookmarkStart w:id="0" w:name="_GoBack"/>
+      <w:bookmarkEnd w:id="0"/>
     </w:p>
     <w:p/>
     <w:p/>

</xml_diff>